<commit_message>
exo2 du TD 1 terminer
</commit_message>
<xml_diff>
--- a/HTML/TD/1/S01T01SN1 TD HTML.docx
+++ b/HTML/TD/1/S01T01SN1 TD HTML.docx
@@ -2,6 +2,15 @@
 <file path=word/document.xml><?xml version="1.0" encoding="utf-8"?>
 <w:document xmlns:wpc="http://schemas.microsoft.com/office/word/2010/wordprocessingCanvas" xmlns:mc="http://schemas.openxmlformats.org/markup-compatibility/2006" xmlns:o="urn:schemas-microsoft-com:office:office" xmlns:r="http://schemas.openxmlformats.org/officeDocument/2006/relationships" xmlns:m="http://schemas.openxmlformats.org/officeDocument/2006/math" xmlns:v="urn:schemas-microsoft-com:vml" xmlns:wp14="http://schemas.microsoft.com/office/word/2010/wordprocessingDrawing" xmlns:wp="http://schemas.openxmlformats.org/drawingml/2006/wordprocessingDrawing" xmlns:w10="urn:schemas-microsoft-com:office:word" xmlns:w="http://schemas.openxmlformats.org/wordprocessingml/2006/main" xmlns:w14="http://schemas.microsoft.com/office/word/2010/wordml" xmlns:w15="http://schemas.microsoft.com/office/word/2012/wordml" xmlns:wpg="http://schemas.microsoft.com/office/word/2010/wordprocessingGroup" xmlns:wpi="http://schemas.microsoft.com/office/word/2010/wordprocessingInk" xmlns:wne="http://schemas.microsoft.com/office/word/2006/wordml" xmlns:wps="http://schemas.microsoft.com/office/word/2010/wordprocessingShape" mc:Ignorable="w14 w15 wp14">
   <w:body>
+    <w:p>
+      <w:pPr>
+        <w:spacing w:after="300" w:line="259" w:lineRule="auto"/>
+        <w:ind w:left="-120" w:right="-332" w:firstLine="0"/>
+      </w:pPr>
+      <w:r>
+        <w:t xml:space="preserve"> </w:t>
+      </w:r>
+    </w:p>
     <w:p>
       <w:pPr>
         <w:spacing w:after="300" w:line="259" w:lineRule="auto"/>
@@ -1551,8 +1560,13 @@
                                 <w:spacing w:after="160" w:line="259" w:lineRule="auto"/>
                                 <w:ind w:left="0" w:right="0" w:firstLine="0"/>
                               </w:pPr>
+                              <w:proofErr w:type="spellStart"/>
                               <w:r>
-                                <w:t>Developpement Web</w:t>
+                                <w:t>Developpement</w:t>
+                              </w:r>
+                              <w:proofErr w:type="spellEnd"/>
+                              <w:r>
+                                <w:t xml:space="preserve"> Web</w:t>
                               </w:r>
                             </w:p>
                           </w:txbxContent>
@@ -1680,8 +1694,13 @@
                                 <w:ind w:left="0" w:right="0" w:firstLine="0"/>
                               </w:pPr>
                               <w:r>
-                                <w:t>Julien Langlacé</w:t>
+                                <w:t xml:space="preserve">Julien </w:t>
                               </w:r>
+                              <w:proofErr w:type="spellStart"/>
+                              <w:r>
+                                <w:t>Langlacé</w:t>
+                              </w:r>
+                              <w:proofErr w:type="spellEnd"/>
                             </w:p>
                           </w:txbxContent>
                         </wps:txbx>
@@ -1991,7 +2010,23 @@
           <w:color w:val="3366FF"/>
           <w:sz w:val="32"/>
         </w:rPr>
-        <w:t>PARTIE 1 : EXERCICE HTML en LOCAL ( sans serveur apache )</w:t>
+        <w:t xml:space="preserve">PARTIE 1 : EXERCICE HTML en LOCAL </w:t>
+      </w:r>
+      <w:proofErr w:type="gramStart"/>
+      <w:r>
+        <w:rPr>
+          <w:color w:val="3366FF"/>
+          <w:sz w:val="32"/>
+        </w:rPr>
+        <w:t>( sans</w:t>
+      </w:r>
+      <w:proofErr w:type="gramEnd"/>
+      <w:r>
+        <w:rPr>
+          <w:color w:val="3366FF"/>
+          <w:sz w:val="32"/>
+        </w:rPr>
+        <w:t xml:space="preserve"> serveur apache )</w:t>
       </w:r>
     </w:p>
     <w:p>
@@ -2013,17 +2048,39 @@
       </w:r>
       <w:r>
         <w:tab/>
-        <w:t>Créer un dossier Web à la racine de votre disque dur . C:/ -</w:t>
+        <w:t xml:space="preserve">Créer un dossier Web à la racine de votre disque </w:t>
+      </w:r>
+      <w:proofErr w:type="gramStart"/>
+      <w:r>
+        <w:t>dur .</w:t>
+      </w:r>
+      <w:proofErr w:type="gramEnd"/>
+      <w:r>
+        <w:t xml:space="preserve"> C:/ -</w:t>
       </w:r>
       <w:r>
         <w:tab/>
-      </w:r>
-      <w:r>
-        <w:t>Créer un fichier exo1.html dans le dosser Web ( C:/Web ) -</w:t>
+        <w:t xml:space="preserve">Créer un fichier exo1.html dans le dosser Web </w:t>
+      </w:r>
+      <w:proofErr w:type="gramStart"/>
+      <w:r>
+        <w:t>( C</w:t>
+      </w:r>
+      <w:proofErr w:type="gramEnd"/>
+      <w:r>
+        <w:t>:/Web ) -</w:t>
       </w:r>
       <w:r>
         <w:tab/>
-        <w:t>Ouvrir le fichier exo1.html avec le logiciel VIsualStudioCode.</w:t>
+        <w:t xml:space="preserve">Ouvrir le fichier exo1.html avec le logiciel </w:t>
+      </w:r>
+      <w:proofErr w:type="spellStart"/>
+      <w:r>
+        <w:t>VIsualStudioCode</w:t>
+      </w:r>
+      <w:proofErr w:type="spellEnd"/>
+      <w:r>
+        <w:t>.</w:t>
       </w:r>
     </w:p>
     <w:p>
@@ -2036,7 +2093,15 @@
         <w:ind w:right="842" w:hanging="360"/>
       </w:pPr>
       <w:r>
-        <w:t>Chercher sur google les balises HTML suivantes :</w:t>
+        <w:t xml:space="preserve">Chercher sur </w:t>
+      </w:r>
+      <w:proofErr w:type="spellStart"/>
+      <w:r>
+        <w:t>google</w:t>
+      </w:r>
+      <w:proofErr w:type="spellEnd"/>
+      <w:r>
+        <w:t xml:space="preserve"> les balises HTML suivantes :</w:t>
       </w:r>
     </w:p>
     <w:p>
@@ -2077,11 +2142,19 @@
         <w:spacing w:after="545"/>
         <w:ind w:left="715" w:right="0"/>
       </w:pPr>
-      <w:r>
-        <w:t>Text : &lt;spau</w:t>
-      </w:r>
-      <w:bookmarkStart w:id="0" w:name="_GoBack"/>
-      <w:bookmarkEnd w:id="0"/>
+      <w:proofErr w:type="spellStart"/>
+      <w:r>
+        <w:t>Text</w:t>
+      </w:r>
+      <w:proofErr w:type="spellEnd"/>
+      <w:r>
+        <w:t xml:space="preserve"> : &lt;</w:t>
+      </w:r>
+      <w:proofErr w:type="spellStart"/>
+      <w:r>
+        <w:t>span</w:t>
+      </w:r>
+      <w:proofErr w:type="spellEnd"/>
       <w:r>
         <w:t>&gt;</w:t>
       </w:r>
@@ -2135,7 +2208,16 @@
         <w:ind w:left="10" w:right="0"/>
       </w:pPr>
       <w:r>
-        <w:t xml:space="preserve">Attention ne pas utiliser de balise &lt;br&gt; </w:t>
+        <w:lastRenderedPageBreak/>
+        <w:t>Attention ne pas utiliser de balise &lt;</w:t>
+      </w:r>
+      <w:proofErr w:type="spellStart"/>
+      <w:r>
+        <w:t>br</w:t>
+      </w:r>
+      <w:proofErr w:type="spellEnd"/>
+      <w:r>
+        <w:t xml:space="preserve">&gt; </w:t>
       </w:r>
     </w:p>
     <w:p>
@@ -2152,7 +2234,6 @@
           <w:noProof/>
           <w:sz w:val="22"/>
         </w:rPr>
-        <w:lastRenderedPageBreak/>
         <mc:AlternateContent>
           <mc:Choice Requires="wpg">
             <w:drawing>
@@ -2627,7 +2708,7 @@
                                     <pic:cNvPicPr/>
                                   </pic:nvPicPr>
                                   <pic:blipFill rotWithShape="1">
-                                    <a:blip r:embed="rId9"/>
+                                    <a:blip r:embed="rId10"/>
                                     <a:srcRect b="8094"/>
                                     <a:stretch/>
                                   </pic:blipFill>
@@ -2664,10 +2745,15 @@
         </mc:AlternateContent>
       </w:r>
       <w:r>
-        <w:t>Coder le fichier exo1.html  et afficher la page exo1.html dans firefox Faire une capture d’écran</w:t>
-      </w:r>
-      <w:r>
-        <w:t xml:space="preserve"> </w:t>
+        <w:t xml:space="preserve">Coder le fichier exo1.html  et afficher la page exo1.html dans </w:t>
+      </w:r>
+      <w:proofErr w:type="spellStart"/>
+      <w:r>
+        <w:t>firefox</w:t>
+      </w:r>
+      <w:proofErr w:type="spellEnd"/>
+      <w:r>
+        <w:t xml:space="preserve"> Faire une capture d’écran </w:t>
       </w:r>
     </w:p>
     <w:p>
@@ -2683,7 +2769,15 @@
         <w:ind w:left="-5"/>
       </w:pPr>
       <w:r>
-        <w:t>Exercice 2:  1h30 ( créer un fichier exo2.html )</w:t>
+        <w:t xml:space="preserve">Exercice 2:  1h30 </w:t>
+      </w:r>
+      <w:proofErr w:type="gramStart"/>
+      <w:r>
+        <w:t>( créer</w:t>
+      </w:r>
+      <w:proofErr w:type="gramEnd"/>
+      <w:r>
+        <w:t xml:space="preserve"> un fichier exo2.html )</w:t>
       </w:r>
     </w:p>
     <w:p>
@@ -2696,18 +2790,28 @@
         <w:ind w:right="0" w:hanging="360"/>
       </w:pPr>
       <w:r>
-        <w:t>Chercher sur g</w:t>
-      </w:r>
-      <w:r>
-        <w:t>oogle les balises suivante :</w:t>
+        <w:t xml:space="preserve">Chercher sur </w:t>
+      </w:r>
+      <w:proofErr w:type="spellStart"/>
+      <w:r>
+        <w:t>google</w:t>
+      </w:r>
+      <w:proofErr w:type="spellEnd"/>
+      <w:r>
+        <w:t xml:space="preserve"> les balises suivante :</w:t>
       </w:r>
     </w:p>
     <w:p>
       <w:pPr>
         <w:ind w:left="715" w:right="3320"/>
       </w:pPr>
-      <w:r>
-        <w:t xml:space="preserve">texte à Droite : </w:t>
+      <w:proofErr w:type="gramStart"/>
+      <w:r>
+        <w:t>texte</w:t>
+      </w:r>
+      <w:proofErr w:type="gramEnd"/>
+      <w:r>
+        <w:t xml:space="preserve"> à Droite : </w:t>
       </w:r>
       <w:r>
         <w:rPr>
@@ -2716,25 +2820,49 @@
           <w:szCs w:val="21"/>
           <w:shd w:val="clear" w:color="auto" w:fill="FFFFFF"/>
         </w:rPr>
-        <w:t>&lt;div style="text-align:</w:t>
+        <w:t>&lt;div style="</w:t>
+      </w:r>
+      <w:proofErr w:type="spellStart"/>
+      <w:r>
+        <w:rPr>
+          <w:rFonts w:cs="Courier New"/>
+          <w:sz w:val="21"/>
+          <w:szCs w:val="21"/>
+          <w:shd w:val="clear" w:color="auto" w:fill="FFFFFF"/>
+        </w:rPr>
+        <w:t>text-align</w:t>
+      </w:r>
+      <w:proofErr w:type="spellEnd"/>
+      <w:r>
+        <w:rPr>
+          <w:rFonts w:cs="Courier New"/>
+          <w:sz w:val="21"/>
+          <w:szCs w:val="21"/>
+          <w:shd w:val="clear" w:color="auto" w:fill="FFFFFF"/>
+        </w:rPr>
+        <w:t>:</w:t>
       </w:r>
     </w:p>
     <w:p>
       <w:pPr>
         <w:ind w:left="715" w:right="3320"/>
       </w:pPr>
-      <w:r>
-        <w:t xml:space="preserve">texte à gauche : </w:t>
-      </w:r>
-      <w:r>
-        <w:t>&lt;</w:t>
-      </w:r>
-      <w:r>
-        <w:t>h2</w:t>
-      </w:r>
-      <w:r>
-        <w:t xml:space="preserve"> align</w:t>
-      </w:r>
+      <w:proofErr w:type="gramStart"/>
+      <w:r>
+        <w:t>texte</w:t>
+      </w:r>
+      <w:proofErr w:type="gramEnd"/>
+      <w:r>
+        <w:t xml:space="preserve"> à gauche : </w:t>
+      </w:r>
+      <w:r>
+        <w:t xml:space="preserve">&lt;h2 </w:t>
+      </w:r>
+      <w:proofErr w:type="spellStart"/>
+      <w:r>
+        <w:t>align</w:t>
+      </w:r>
+      <w:proofErr w:type="spellEnd"/>
       <w:r>
         <w:rPr>
           <w:szCs w:val="24"/>
@@ -2750,6 +2878,7 @@
         </w:rPr>
         <w:t>"</w:t>
       </w:r>
+      <w:proofErr w:type="spellStart"/>
       <w:r>
         <w:rPr>
           <w:rFonts w:cs="Consolas"/>
@@ -2759,6 +2888,7 @@
         </w:rPr>
         <w:t>left</w:t>
       </w:r>
+      <w:proofErr w:type="spellEnd"/>
       <w:r>
         <w:rPr>
           <w:rFonts w:cs="Consolas"/>
@@ -2782,7 +2912,15 @@
         <w:t xml:space="preserve">texte en rouge : </w:t>
       </w:r>
       <w:r>
-        <w:t>&lt;h1 color=</w:t>
+        <w:t xml:space="preserve">&lt;h1 </w:t>
+      </w:r>
+      <w:proofErr w:type="spellStart"/>
+      <w:r>
+        <w:t>color</w:t>
+      </w:r>
+      <w:proofErr w:type="spellEnd"/>
+      <w:r>
+        <w:t>=</w:t>
       </w:r>
       <w:r>
         <w:rPr>
@@ -2793,6 +2931,7 @@
         </w:rPr>
         <w:t>"</w:t>
       </w:r>
+      <w:proofErr w:type="spellStart"/>
       <w:r>
         <w:rPr>
           <w:rFonts w:cs="Consolas"/>
@@ -2802,6 +2941,7 @@
         </w:rPr>
         <w:t>red</w:t>
       </w:r>
+      <w:proofErr w:type="spellEnd"/>
       <w:r>
         <w:rPr>
           <w:rFonts w:cs="Consolas"/>
@@ -2825,7 +2965,15 @@
         <w:t xml:space="preserve">               </w:t>
       </w:r>
       <w:r>
-        <w:t>Barre de séparation : &lt;hr&gt;</w:t>
+        <w:t>Barre de séparation : &lt;</w:t>
+      </w:r>
+      <w:proofErr w:type="spellStart"/>
+      <w:r>
+        <w:t>hr</w:t>
+      </w:r>
+      <w:proofErr w:type="spellEnd"/>
+      <w:r>
+        <w:t>&gt;</w:t>
       </w:r>
     </w:p>
     <w:p>
@@ -2863,7 +3011,7 @@
                     <pic:cNvPicPr/>
                   </pic:nvPicPr>
                   <pic:blipFill>
-                    <a:blip r:embed="rId10"/>
+                    <a:blip r:embed="rId11"/>
                     <a:stretch>
                       <a:fillRect/>
                     </a:stretch>
@@ -2893,22 +3041,226 @@
         <w:ind w:right="0" w:hanging="360"/>
       </w:pPr>
       <w:r>
-        <w:t>Coder le fichier exo2.html  et afficher la page exo2.html dans firefox</w:t>
-      </w:r>
+        <w:t xml:space="preserve">Coder le fichier exo2.html  et afficher la page exo2.html dans </w:t>
+      </w:r>
+      <w:proofErr w:type="spellStart"/>
+      <w:r>
+        <w:t>firefox</w:t>
+      </w:r>
+      <w:proofErr w:type="spellEnd"/>
     </w:p>
     <w:p>
       <w:pPr>
         <w:ind w:left="10" w:right="0"/>
       </w:pPr>
       <w:r>
-        <w:t>Qui doit ressembler à l’image du desssus</w:t>
-      </w:r>
+        <w:t xml:space="preserve">Qui doit ressembler à l’image du </w:t>
+      </w:r>
+      <w:proofErr w:type="spellStart"/>
+      <w:r>
+        <w:t>desssus</w:t>
+      </w:r>
+      <w:proofErr w:type="spellEnd"/>
     </w:p>
     <w:p>
       <w:pPr>
         <w:spacing w:after="278" w:line="259" w:lineRule="auto"/>
         <w:ind w:left="600" w:right="-242" w:firstLine="0"/>
       </w:pPr>
+      <w:r>
+        <w:rPr>
+          <w:rFonts w:ascii="Calibri" w:eastAsia="Calibri" w:hAnsi="Calibri" w:cs="Calibri"/>
+          <w:noProof/>
+          <w:sz w:val="22"/>
+        </w:rPr>
+        <mc:AlternateContent>
+          <mc:Choice Requires="wps">
+            <w:drawing>
+              <wp:anchor distT="0" distB="0" distL="114300" distR="114300" simplePos="0" relativeHeight="251660288" behindDoc="0" locked="0" layoutInCell="1" allowOverlap="1">
+                <wp:simplePos x="0" y="0"/>
+                <wp:positionH relativeFrom="column">
+                  <wp:posOffset>415036</wp:posOffset>
+                </wp:positionH>
+                <wp:positionV relativeFrom="paragraph">
+                  <wp:posOffset>234884</wp:posOffset>
+                </wp:positionV>
+                <wp:extent cx="5347411" cy="2980553"/>
+                <wp:effectExtent l="0" t="0" r="24765" b="10795"/>
+                <wp:wrapNone/>
+                <wp:docPr id="3" name="Zone de texte 3"/>
+                <wp:cNvGraphicFramePr/>
+                <a:graphic xmlns:a="http://schemas.openxmlformats.org/drawingml/2006/main">
+                  <a:graphicData uri="http://schemas.microsoft.com/office/word/2010/wordprocessingShape">
+                    <wps:wsp>
+                      <wps:cNvSpPr txBox="1"/>
+                      <wps:spPr>
+                        <a:xfrm>
+                          <a:off x="0" y="0"/>
+                          <a:ext cx="5347411" cy="2980553"/>
+                        </a:xfrm>
+                        <a:prstGeom prst="rect">
+                          <a:avLst/>
+                        </a:prstGeom>
+                        <a:solidFill>
+                          <a:schemeClr val="lt1"/>
+                        </a:solidFill>
+                        <a:ln w="6350">
+                          <a:solidFill>
+                            <a:prstClr val="black"/>
+                          </a:solidFill>
+                        </a:ln>
+                        <a:effectLst/>
+                      </wps:spPr>
+                      <wps:style>
+                        <a:lnRef idx="0">
+                          <a:schemeClr val="accent1"/>
+                        </a:lnRef>
+                        <a:fillRef idx="0">
+                          <a:schemeClr val="accent1"/>
+                        </a:fillRef>
+                        <a:effectRef idx="0">
+                          <a:schemeClr val="accent1"/>
+                        </a:effectRef>
+                        <a:fontRef idx="minor">
+                          <a:schemeClr val="dk1"/>
+                        </a:fontRef>
+                      </wps:style>
+                      <wps:txbx>
+                        <w:txbxContent>
+                          <w:p>
+                            <w:pPr>
+                              <w:ind w:left="0"/>
+                            </w:pPr>
+                            <w:r>
+                              <w:rPr>
+                                <w:noProof/>
+                              </w:rPr>
+                              <w:drawing>
+                                <wp:inline distT="0" distB="0" distL="0" distR="0" wp14:anchorId="6EAC65E2" wp14:editId="3A2C5BAD">
+                                  <wp:extent cx="5123094" cy="2684290"/>
+                                  <wp:effectExtent l="0" t="0" r="1905" b="1905"/>
+                                  <wp:docPr id="4" name="Image 4"/>
+                                  <wp:cNvGraphicFramePr>
+                                    <a:graphicFrameLocks xmlns:a="http://schemas.openxmlformats.org/drawingml/2006/main" noChangeAspect="1"/>
+                                  </wp:cNvGraphicFramePr>
+                                  <a:graphic xmlns:a="http://schemas.openxmlformats.org/drawingml/2006/main">
+                                    <a:graphicData uri="http://schemas.openxmlformats.org/drawingml/2006/picture">
+                                      <pic:pic xmlns:pic="http://schemas.openxmlformats.org/drawingml/2006/picture">
+                                        <pic:nvPicPr>
+                                          <pic:cNvPr id="1" name=""/>
+                                          <pic:cNvPicPr/>
+                                        </pic:nvPicPr>
+                                        <pic:blipFill rotWithShape="1">
+                                          <a:blip r:embed="rId12"/>
+                                          <a:srcRect t="3300" b="3555"/>
+                                          <a:stretch/>
+                                        </pic:blipFill>
+                                        <pic:spPr bwMode="auto">
+                                          <a:xfrm>
+                                            <a:off x="0" y="0"/>
+                                            <a:ext cx="5143174" cy="2694811"/>
+                                          </a:xfrm>
+                                          <a:prstGeom prst="rect">
+                                            <a:avLst/>
+                                          </a:prstGeom>
+                                          <a:ln>
+                                            <a:noFill/>
+                                          </a:ln>
+                                          <a:extLst>
+                                            <a:ext uri="{53640926-AAD7-44D8-BBD7-CCE9431645EC}">
+                                              <a14:shadowObscured xmlns:a14="http://schemas.microsoft.com/office/drawing/2010/main"/>
+                                            </a:ext>
+                                          </a:extLst>
+                                        </pic:spPr>
+                                      </pic:pic>
+                                    </a:graphicData>
+                                  </a:graphic>
+                                </wp:inline>
+                              </w:drawing>
+                            </w:r>
+                          </w:p>
+                        </w:txbxContent>
+                      </wps:txbx>
+                      <wps:bodyPr rot="0" spcFirstLastPara="0" vertOverflow="overflow" horzOverflow="overflow" vert="horz" wrap="square" lIns="91440" tIns="45720" rIns="91440" bIns="45720" numCol="1" spcCol="0" rtlCol="0" fromWordArt="0" anchor="t" anchorCtr="0" forceAA="0" compatLnSpc="1">
+                        <a:prstTxWarp prst="textNoShape">
+                          <a:avLst/>
+                        </a:prstTxWarp>
+                        <a:noAutofit/>
+                      </wps:bodyPr>
+                    </wps:wsp>
+                  </a:graphicData>
+                </a:graphic>
+              </wp:anchor>
+            </w:drawing>
+          </mc:Choice>
+          <mc:Fallback>
+            <w:pict>
+              <v:shapetype id="_x0000_t202" coordsize="21600,21600" o:spt="202" path="m,l,21600r21600,l21600,xe">
+                <v:stroke joinstyle="miter"/>
+                <v:path gradientshapeok="t" o:connecttype="rect"/>
+              </v:shapetype>
+              <v:shape id="Zone de texte 3" o:spid="_x0000_s1060" type="#_x0000_t202" style="position:absolute;left:0;text-align:left;margin-left:32.7pt;margin-top:18.5pt;width:421.05pt;height:234.7pt;z-index:251660288;visibility:visible;mso-wrap-style:square;mso-wrap-distance-left:9pt;mso-wrap-distance-top:0;mso-wrap-distance-right:9pt;mso-wrap-distance-bottom:0;mso-position-horizontal:absolute;mso-position-horizontal-relative:text;mso-position-vertical:absolute;mso-position-vertical-relative:text;v-text-anchor:top" o:gfxdata="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" fillcolor="white [3201]" strokeweight=".5pt">
+                <v:textbox>
+                  <w:txbxContent>
+                    <w:p>
+                      <w:pPr>
+                        <w:ind w:left="0"/>
+                      </w:pPr>
+                      <w:r>
+                        <w:rPr>
+                          <w:noProof/>
+                        </w:rPr>
+                        <w:drawing>
+                          <wp:inline distT="0" distB="0" distL="0" distR="0" wp14:anchorId="6EAC65E2" wp14:editId="3A2C5BAD">
+                            <wp:extent cx="5123094" cy="2684290"/>
+                            <wp:effectExtent l="0" t="0" r="1905" b="1905"/>
+                            <wp:docPr id="4" name="Image 4"/>
+                            <wp:cNvGraphicFramePr>
+                              <a:graphicFrameLocks xmlns:a="http://schemas.openxmlformats.org/drawingml/2006/main" noChangeAspect="1"/>
+                            </wp:cNvGraphicFramePr>
+                            <a:graphic xmlns:a="http://schemas.openxmlformats.org/drawingml/2006/main">
+                              <a:graphicData uri="http://schemas.openxmlformats.org/drawingml/2006/picture">
+                                <pic:pic xmlns:pic="http://schemas.openxmlformats.org/drawingml/2006/picture">
+                                  <pic:nvPicPr>
+                                    <pic:cNvPr id="1" name=""/>
+                                    <pic:cNvPicPr/>
+                                  </pic:nvPicPr>
+                                  <pic:blipFill rotWithShape="1">
+                                    <a:blip r:embed="rId12"/>
+                                    <a:srcRect t="3300" b="3555"/>
+                                    <a:stretch/>
+                                  </pic:blipFill>
+                                  <pic:spPr bwMode="auto">
+                                    <a:xfrm>
+                                      <a:off x="0" y="0"/>
+                                      <a:ext cx="5143174" cy="2694811"/>
+                                    </a:xfrm>
+                                    <a:prstGeom prst="rect">
+                                      <a:avLst/>
+                                    </a:prstGeom>
+                                    <a:ln>
+                                      <a:noFill/>
+                                    </a:ln>
+                                    <a:extLst>
+                                      <a:ext uri="{53640926-AAD7-44D8-BBD7-CCE9431645EC}">
+                                        <a14:shadowObscured xmlns:a14="http://schemas.microsoft.com/office/drawing/2010/main"/>
+                                      </a:ext>
+                                    </a:extLst>
+                                  </pic:spPr>
+                                </pic:pic>
+                              </a:graphicData>
+                            </a:graphic>
+                          </wp:inline>
+                        </w:drawing>
+                      </w:r>
+                    </w:p>
+                  </w:txbxContent>
+                </v:textbox>
+              </v:shape>
+            </w:pict>
+          </mc:Fallback>
+        </mc:AlternateContent>
+      </w:r>
       <w:r>
         <w:rPr>
           <w:rFonts w:ascii="Calibri" w:eastAsia="Calibri" w:hAnsi="Calibri" w:cs="Calibri"/>
@@ -2920,7 +3272,7 @@
             <w:drawing>
               <wp:inline distT="0" distB="0" distL="0" distR="0">
                 <wp:extent cx="5443220" cy="3225830"/>
-                <wp:effectExtent l="0" t="0" r="0" b="0"/>
+                <wp:effectExtent l="0" t="0" r="5080" b="0"/>
                 <wp:docPr id="1520" name="Group 1520"/>
                 <wp:cNvGraphicFramePr/>
                 <a:graphic xmlns:a="http://schemas.openxmlformats.org/drawingml/2006/main">
@@ -3219,8 +3571,8 @@
           </mc:Choice>
           <mc:Fallback>
             <w:pict>
-              <v:group id="Group 1520" o:spid="_x0000_s1060" style="width:428.6pt;height:254pt;mso-position-horizontal-relative:char;mso-position-vertical-relative:line" coordsize="54432,32258" o:gfxdata="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">
-                <v:rect id="Rectangle 105" o:spid="_x0000_s1061" style="position:absolute;left:762;width:22367;height:2376;visibility:visible;mso-wrap-style:square;v-text-anchor:top" o:gfxdata="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" filled="f" stroked="f">
+              <v:group id="Group 1520" o:spid="_x0000_s1061" style="width:428.6pt;height:254pt;mso-position-horizontal-relative:char;mso-position-vertical-relative:line" coordsize="54432,32258" o:gfxdata="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">
+                <v:rect id="Rectangle 105" o:spid="_x0000_s1062" style="position:absolute;left:762;width:22367;height:2376;visibility:visible;mso-wrap-style:square;v-text-anchor:top" o:gfxdata="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" filled="f" stroked="f">
                   <v:textbox inset="0,0,0,0">
                     <w:txbxContent>
                       <w:p>
@@ -3235,19 +3587,19 @@
                     </w:txbxContent>
                   </v:textbox>
                 </v:rect>
-                <v:shape id="Shape 106" o:spid="_x0000_s1062" style="position:absolute;top:1778;width:54432;height:76;visibility:visible;mso-wrap-style:square;v-text-anchor:top" coordsize="5443220,7620" o:gfxdata="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" path="m,l5443220,r-3810,3811l5436870,7620,6350,7620,2540,3811,,xe" fillcolor="#00000a" stroked="f" strokeweight="0">
+                <v:shape id="Shape 106" o:spid="_x0000_s1063" style="position:absolute;top:1778;width:54432;height:76;visibility:visible;mso-wrap-style:square;v-text-anchor:top" coordsize="5443220,7620" o:gfxdata="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" path="m,l5443220,r-3810,3811l5436870,7620,6350,7620,2540,3811,,xe" fillcolor="#00000a" stroked="f" strokeweight="0">
                   <v:stroke miterlimit="83231f" joinstyle="miter"/>
                   <v:path arrowok="t" textboxrect="0,0,5443220,7620"/>
                 </v:shape>
-                <v:shape id="Shape 107" o:spid="_x0000_s1063" style="position:absolute;top:32182;width:54432;height:76;visibility:visible;mso-wrap-style:square;v-text-anchor:top" coordsize="5443220,7620" o:gfxdata="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" path="m6350,l5436870,r2540,3810l5443220,7620,,7620,2540,3810,6350,xe" fillcolor="#00000a" stroked="f" strokeweight="0">
+                <v:shape id="Shape 107" o:spid="_x0000_s1064" style="position:absolute;top:32182;width:54432;height:76;visibility:visible;mso-wrap-style:square;v-text-anchor:top" coordsize="5443220,7620" o:gfxdata="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" path="m6350,l5436870,r2540,3810l5443220,7620,,7620,2540,3810,6350,xe" fillcolor="#00000a" stroked="f" strokeweight="0">
                   <v:stroke miterlimit="83231f" joinstyle="miter"/>
                   <v:path arrowok="t" textboxrect="0,0,5443220,7620"/>
                 </v:shape>
-                <v:shape id="Shape 108" o:spid="_x0000_s1064" style="position:absolute;top:1778;width:63;height:30480;visibility:visible;mso-wrap-style:square;v-text-anchor:top" coordsize="6350,3048001" o:gfxdata="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" path="m,l2540,3811,6350,7620r,3032760l2540,3044190,,3048001,,xe" fillcolor="#00000a" stroked="f" strokeweight="0">
+                <v:shape id="Shape 108" o:spid="_x0000_s1065" style="position:absolute;top:1778;width:63;height:30480;visibility:visible;mso-wrap-style:square;v-text-anchor:top" coordsize="6350,3048001" o:gfxdata="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" path="m,l2540,3811,6350,7620r,3032760l2540,3044190,,3048001,,xe" fillcolor="#00000a" stroked="f" strokeweight="0">
                   <v:stroke miterlimit="83231f" joinstyle="miter"/>
                   <v:path arrowok="t" textboxrect="0,0,6350,3048001"/>
                 </v:shape>
-                <v:shape id="Shape 109" o:spid="_x0000_s1065" style="position:absolute;left:54368;top:1778;width:64;height:30480;visibility:visible;mso-wrap-style:square;v-text-anchor:top" coordsize="6350,3048001" o:gfxdata="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" path="m6350,r,3048001l2540,3044190,,3040380,,7620,2540,3811,6350,xe" fillcolor="#00000a" stroked="f" strokeweight="0">
+                <v:shape id="Shape 109" o:spid="_x0000_s1066" style="position:absolute;left:54368;top:1778;width:64;height:30480;visibility:visible;mso-wrap-style:square;v-text-anchor:top" coordsize="6350,3048001" o:gfxdata="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" path="m6350,r,3048001l2540,3044190,,3040380,,7620,2540,3811,6350,xe" fillcolor="#00000a" stroked="f" strokeweight="0">
                   <v:stroke miterlimit="83231f" joinstyle="miter"/>
                   <v:path arrowok="t" textboxrect="0,0,6350,3048001"/>
                 </v:shape>
@@ -3257,6 +3609,8 @@
           </mc:Fallback>
         </mc:AlternateContent>
       </w:r>
+      <w:bookmarkStart w:id="0" w:name="_GoBack"/>
+      <w:bookmarkEnd w:id="0"/>
     </w:p>
     <w:p>
       <w:pPr>
@@ -3264,7 +3618,15 @@
         <w:ind w:left="-5"/>
       </w:pPr>
       <w:r>
-        <w:t>Exercice 3:  2h ( créer un fichier exo3.html )</w:t>
+        <w:t xml:space="preserve">Exercice 3:  2h </w:t>
+      </w:r>
+      <w:proofErr w:type="gramStart"/>
+      <w:r>
+        <w:t>( créer</w:t>
+      </w:r>
+      <w:proofErr w:type="gramEnd"/>
+      <w:r>
+        <w:t xml:space="preserve"> un fichier exo3.html )</w:t>
       </w:r>
     </w:p>
     <w:p>
@@ -3277,10 +3639,7 @@
         <w:ind w:right="0" w:hanging="360"/>
       </w:pPr>
       <w:r>
-        <w:t xml:space="preserve">Chercher les </w:t>
-      </w:r>
-      <w:r>
-        <w:t xml:space="preserve">balises  suivantes : </w:t>
+        <w:t xml:space="preserve">Chercher les balises  suivantes : </w:t>
       </w:r>
     </w:p>
     <w:p>
@@ -3288,8 +3647,37 @@
         <w:spacing w:after="270"/>
         <w:ind w:left="715" w:right="2330"/>
       </w:pPr>
-      <w:r>
-        <w:t>pour afficher une image : ________________________________ pour afficher une video youtube : _______________________ pour afficher un son souncloud : _______________________ pour créer un tableau ____________________________________</w:t>
+      <w:proofErr w:type="gramStart"/>
+      <w:r>
+        <w:t>pour</w:t>
+      </w:r>
+      <w:proofErr w:type="gramEnd"/>
+      <w:r>
+        <w:t xml:space="preserve"> afficher une image : ________________________________ pour afficher une </w:t>
+      </w:r>
+      <w:proofErr w:type="spellStart"/>
+      <w:r>
+        <w:t>video</w:t>
+      </w:r>
+      <w:proofErr w:type="spellEnd"/>
+      <w:r>
+        <w:t xml:space="preserve"> </w:t>
+      </w:r>
+      <w:proofErr w:type="spellStart"/>
+      <w:r>
+        <w:t>youtube</w:t>
+      </w:r>
+      <w:proofErr w:type="spellEnd"/>
+      <w:r>
+        <w:t xml:space="preserve"> : _______________________ pour afficher un son </w:t>
+      </w:r>
+      <w:proofErr w:type="spellStart"/>
+      <w:r>
+        <w:t>souncloud</w:t>
+      </w:r>
+      <w:proofErr w:type="spellEnd"/>
+      <w:r>
+        <w:t xml:space="preserve"> : _______________________ pour créer un tableau ____________________________________</w:t>
       </w:r>
     </w:p>
     <w:p>
@@ -3329,7 +3717,7 @@
                     <pic:cNvPicPr/>
                   </pic:nvPicPr>
                   <pic:blipFill>
-                    <a:blip r:embed="rId11"/>
+                    <a:blip r:embed="rId13"/>
                     <a:stretch>
                       <a:fillRect/>
                     </a:stretch>
@@ -3359,7 +3747,15 @@
         <w:ind w:right="0" w:hanging="360"/>
       </w:pPr>
       <w:r>
-        <w:t xml:space="preserve">Avec les propriétés des balises de tableau , supprimer la bordure </w:t>
+        <w:t xml:space="preserve">Avec les propriétés des balises de </w:t>
+      </w:r>
+      <w:proofErr w:type="gramStart"/>
+      <w:r>
+        <w:t>tableau ,</w:t>
+      </w:r>
+      <w:proofErr w:type="gramEnd"/>
+      <w:r>
+        <w:t xml:space="preserve"> supprimer la bordure </w:t>
       </w:r>
     </w:p>
     <w:p>
@@ -3368,7 +3764,15 @@
         <w:ind w:left="-5"/>
       </w:pPr>
       <w:r>
-        <w:t>Exercice 4:  2h ( créer un fichier index.html )</w:t>
+        <w:t xml:space="preserve">Exercice 4:  2h </w:t>
+      </w:r>
+      <w:proofErr w:type="gramStart"/>
+      <w:r>
+        <w:t>( créer</w:t>
+      </w:r>
+      <w:proofErr w:type="gramEnd"/>
+      <w:r>
+        <w:t xml:space="preserve"> un fichier index.html )</w:t>
       </w:r>
     </w:p>
     <w:p>
@@ -3380,10 +3784,15 @@
         <w:ind w:right="0" w:hanging="360"/>
       </w:pPr>
       <w:r>
-        <w:t>trouver le code HTML pour faire un lien hypertext vers une aut</w:t>
-      </w:r>
-      <w:r>
-        <w:t>re page :</w:t>
+        <w:t xml:space="preserve">trouver le code HTML pour faire un lien </w:t>
+      </w:r>
+      <w:proofErr w:type="spellStart"/>
+      <w:r>
+        <w:t>hypertext</w:t>
+      </w:r>
+      <w:proofErr w:type="spellEnd"/>
+      <w:r>
+        <w:t xml:space="preserve"> vers une autre page :</w:t>
       </w:r>
     </w:p>
     <w:p>
@@ -3405,7 +3814,31 @@
         <w:ind w:right="0" w:hanging="360"/>
       </w:pPr>
       <w:r>
-        <w:t>Coder la page index.html , elle doit possèder un lien hypertext vers les pages des exercice 1 2 et 3.</w:t>
+        <w:t xml:space="preserve">Coder la page </w:t>
+      </w:r>
+      <w:proofErr w:type="gramStart"/>
+      <w:r>
+        <w:t>index.html ,</w:t>
+      </w:r>
+      <w:proofErr w:type="gramEnd"/>
+      <w:r>
+        <w:t xml:space="preserve"> elle doit </w:t>
+      </w:r>
+      <w:proofErr w:type="spellStart"/>
+      <w:r>
+        <w:t>possèder</w:t>
+      </w:r>
+      <w:proofErr w:type="spellEnd"/>
+      <w:r>
+        <w:t xml:space="preserve"> un lien </w:t>
+      </w:r>
+      <w:proofErr w:type="spellStart"/>
+      <w:r>
+        <w:t>hypertext</w:t>
+      </w:r>
+      <w:proofErr w:type="spellEnd"/>
+      <w:r>
+        <w:t xml:space="preserve"> vers les pages des exercice 1 2 et 3.</w:t>
       </w:r>
     </w:p>
     <w:p>
@@ -3418,10 +3851,15 @@
         <w:ind w:right="0" w:hanging="360"/>
       </w:pPr>
       <w:r>
-        <w:t>Rajouter un lien  sur les pages des exo 1 à 3 , il affich</w:t>
-      </w:r>
-      <w:r>
-        <w:t>era "retour" pour retourner sur la page index.html</w:t>
+        <w:t xml:space="preserve">Rajouter un lien  sur les pages des exo 1 à </w:t>
+      </w:r>
+      <w:proofErr w:type="gramStart"/>
+      <w:r>
+        <w:t>3 ,</w:t>
+      </w:r>
+      <w:proofErr w:type="gramEnd"/>
+      <w:r>
+        <w:t xml:space="preserve"> il affichera "retour" pour retourner sur la page index.html</w:t>
       </w:r>
     </w:p>
     <w:p>
@@ -3434,50 +3872,96 @@
           <w:color w:val="3366FF"/>
           <w:sz w:val="32"/>
         </w:rPr>
-        <w:t>PARTIE 2 : EXERCICE CSS en LOCAL ( sans serveur apache )</w:t>
-      </w:r>
-    </w:p>
-    <w:p>
-      <w:pPr>
-        <w:pStyle w:val="Titre1"/>
-        <w:ind w:left="-5"/>
-      </w:pPr>
-      <w:r>
-        <w:t xml:space="preserve">Exercice 5:  4h </w:t>
-      </w:r>
-    </w:p>
-    <w:p>
-      <w:pPr>
-        <w:spacing w:after="267"/>
-        <w:ind w:left="10" w:right="0"/>
-      </w:pPr>
-      <w:r>
-        <w:t xml:space="preserve">Relire le cours sur le CSS et effectuer les exercices de CSS. </w:t>
-      </w:r>
-    </w:p>
-    <w:p>
-      <w:pPr>
-        <w:spacing w:after="450" w:line="239" w:lineRule="auto"/>
-        <w:ind w:left="0" w:right="0" w:firstLine="0"/>
-      </w:pPr>
-      <w:r>
-        <w:rPr>
-          <w:color w:val="FF0000"/>
-        </w:rPr>
-        <w:t>Pour chaque exercice du cours CSS , créer une nouvelle page ExoCss_1.html dans votre dossier Web et rajouter un lien sur la page index.html vers cette page.</w:t>
-      </w:r>
-    </w:p>
-    <w:p>
-      <w:pPr>
-        <w:spacing w:after="0" w:line="259" w:lineRule="auto"/>
-        <w:ind w:left="-5" w:right="0"/>
-      </w:pPr>
+        <w:t xml:space="preserve">PARTIE 2 : EXERCICE CSS en LOCAL </w:t>
+      </w:r>
+      <w:proofErr w:type="gramStart"/>
       <w:r>
         <w:rPr>
           <w:color w:val="3366FF"/>
           <w:sz w:val="32"/>
         </w:rPr>
-        <w:t>PARTIE 3 : FORMULAIRE HTML en LOCAL ( sans serveur apache )</w:t>
+        <w:t>( sans</w:t>
+      </w:r>
+      <w:proofErr w:type="gramEnd"/>
+      <w:r>
+        <w:rPr>
+          <w:color w:val="3366FF"/>
+          <w:sz w:val="32"/>
+        </w:rPr>
+        <w:t xml:space="preserve"> serveur apache )</w:t>
+      </w:r>
+    </w:p>
+    <w:p>
+      <w:pPr>
+        <w:pStyle w:val="Titre1"/>
+        <w:ind w:left="-5"/>
+      </w:pPr>
+      <w:r>
+        <w:t xml:space="preserve">Exercice 5:  4h </w:t>
+      </w:r>
+    </w:p>
+    <w:p>
+      <w:pPr>
+        <w:spacing w:after="267"/>
+        <w:ind w:left="10" w:right="0"/>
+      </w:pPr>
+      <w:r>
+        <w:t xml:space="preserve">Relire le cours sur le CSS et effectuer les exercices de CSS. </w:t>
+      </w:r>
+    </w:p>
+    <w:p>
+      <w:pPr>
+        <w:spacing w:after="450" w:line="239" w:lineRule="auto"/>
+        <w:ind w:left="0" w:right="0" w:firstLine="0"/>
+      </w:pPr>
+      <w:r>
+        <w:rPr>
+          <w:color w:val="FF0000"/>
+        </w:rPr>
+        <w:t xml:space="preserve">Pour chaque exercice du cours </w:t>
+      </w:r>
+      <w:proofErr w:type="gramStart"/>
+      <w:r>
+        <w:rPr>
+          <w:color w:val="FF0000"/>
+        </w:rPr>
+        <w:t>CSS ,</w:t>
+      </w:r>
+      <w:proofErr w:type="gramEnd"/>
+      <w:r>
+        <w:rPr>
+          <w:color w:val="FF0000"/>
+        </w:rPr>
+        <w:t xml:space="preserve"> créer une nouvelle page ExoCss_1.html dans votre dossier Web et rajouter un lien sur la page index.html vers cette page.</w:t>
+      </w:r>
+    </w:p>
+    <w:p>
+      <w:pPr>
+        <w:spacing w:after="0" w:line="259" w:lineRule="auto"/>
+        <w:ind w:left="-5" w:right="0"/>
+      </w:pPr>
+      <w:r>
+        <w:rPr>
+          <w:color w:val="3366FF"/>
+          <w:sz w:val="32"/>
+        </w:rPr>
+        <w:t xml:space="preserve">PARTIE 3 : FORMULAIRE HTML en LOCAL </w:t>
+      </w:r>
+      <w:proofErr w:type="gramStart"/>
+      <w:r>
+        <w:rPr>
+          <w:color w:val="3366FF"/>
+          <w:sz w:val="32"/>
+        </w:rPr>
+        <w:t>( sans</w:t>
+      </w:r>
+      <w:proofErr w:type="gramEnd"/>
+      <w:r>
+        <w:rPr>
+          <w:color w:val="3366FF"/>
+          <w:sz w:val="32"/>
+        </w:rPr>
+        <w:t xml:space="preserve"> serveur apache )</w:t>
       </w:r>
     </w:p>
     <w:p>
@@ -3499,10 +3983,15 @@
         <w:ind w:right="0" w:hanging="360"/>
       </w:pPr>
       <w:r>
-        <w:t>Chercher sur google le</w:t>
-      </w:r>
-      <w:r>
-        <w:t>s balises d’un formulaire pour :</w:t>
+        <w:t xml:space="preserve">Chercher sur </w:t>
+      </w:r>
+      <w:proofErr w:type="spellStart"/>
+      <w:r>
+        <w:t>google</w:t>
+      </w:r>
+      <w:proofErr w:type="spellEnd"/>
+      <w:r>
+        <w:t xml:space="preserve"> les balises d’un formulaire pour :</w:t>
       </w:r>
     </w:p>
     <w:p>
@@ -3517,8 +4006,13 @@
       <w:pPr>
         <w:ind w:left="715" w:right="0"/>
       </w:pPr>
-      <w:r>
-        <w:t>Textbox : _________________________________</w:t>
+      <w:proofErr w:type="spellStart"/>
+      <w:r>
+        <w:t>Textbox</w:t>
+      </w:r>
+      <w:proofErr w:type="spellEnd"/>
+      <w:r>
+        <w:t xml:space="preserve"> : _________________________________</w:t>
       </w:r>
     </w:p>
     <w:p>
@@ -3535,7 +4029,15 @@
         <w:ind w:left="715" w:right="0"/>
       </w:pPr>
       <w:r>
-        <w:t>Bouton submit : __________________________</w:t>
+        <w:t xml:space="preserve">Bouton </w:t>
+      </w:r>
+      <w:proofErr w:type="spellStart"/>
+      <w:r>
+        <w:t>submit</w:t>
+      </w:r>
+      <w:proofErr w:type="spellEnd"/>
+      <w:r>
+        <w:t xml:space="preserve"> : __________________________</w:t>
       </w:r>
     </w:p>
     <w:p>
@@ -3548,10 +4050,7 @@
       </w:pPr>
       <w:r>
         <w:lastRenderedPageBreak/>
-        <w:t>Coder la page html formulaire1.html qui doit ress</w:t>
-      </w:r>
-      <w:r>
-        <w:t>embler à ceci :</w:t>
+        <w:t>Coder la page html formulaire1.html qui doit ressembler à ceci :</w:t>
       </w:r>
     </w:p>
     <w:p>
@@ -3577,7 +4076,7 @@
                     <pic:cNvPicPr/>
                   </pic:nvPicPr>
                   <pic:blipFill>
-                    <a:blip r:embed="rId12"/>
+                    <a:blip r:embed="rId14"/>
                     <a:stretch>
                       <a:fillRect/>
                     </a:stretch>
@@ -5415,7 +5914,7 @@
 </file>
 
 <file path=customXml/itemProps1.xml><?xml version="1.0" encoding="utf-8"?>
-<ds:datastoreItem xmlns:ds="http://schemas.openxmlformats.org/officeDocument/2006/customXml" ds:itemID="{6F43EF84-5EBF-43B1-903F-C8B76EF0A3CC}">
+<ds:datastoreItem xmlns:ds="http://schemas.openxmlformats.org/officeDocument/2006/customXml" ds:itemID="{F08F1284-118A-4942-965C-87AD30026361}">
   <ds:schemaRefs>
     <ds:schemaRef ds:uri="http://schemas.openxmlformats.org/officeDocument/2006/bibliography"/>
   </ds:schemaRefs>

</xml_diff>

<commit_message>
tableau 3 du td 1 commencer
</commit_message>
<xml_diff>
--- a/HTML/TD/1/S01T01SN1 TD HTML.docx
+++ b/HTML/TD/1/S01T01SN1 TD HTML.docx
@@ -1560,13 +1560,8 @@
                                 <w:spacing w:after="160" w:line="259" w:lineRule="auto"/>
                                 <w:ind w:left="0" w:right="0" w:firstLine="0"/>
                               </w:pPr>
-                              <w:proofErr w:type="spellStart"/>
                               <w:r>
-                                <w:t>Developpement</w:t>
-                              </w:r>
-                              <w:proofErr w:type="spellEnd"/>
-                              <w:r>
-                                <w:t xml:space="preserve"> Web</w:t>
+                                <w:t>Developpement Web</w:t>
                               </w:r>
                             </w:p>
                           </w:txbxContent>
@@ -1694,13 +1689,8 @@
                                 <w:ind w:left="0" w:right="0" w:firstLine="0"/>
                               </w:pPr>
                               <w:r>
-                                <w:t xml:space="preserve">Julien </w:t>
+                                <w:t>Julien Langlacé</w:t>
                               </w:r>
-                              <w:proofErr w:type="spellStart"/>
-                              <w:r>
-                                <w:t>Langlacé</w:t>
-                              </w:r>
-                              <w:proofErr w:type="spellEnd"/>
                             </w:p>
                           </w:txbxContent>
                         </wps:txbx>
@@ -2010,23 +2000,7 @@
           <w:color w:val="3366FF"/>
           <w:sz w:val="32"/>
         </w:rPr>
-        <w:t xml:space="preserve">PARTIE 1 : EXERCICE HTML en LOCAL </w:t>
-      </w:r>
-      <w:proofErr w:type="gramStart"/>
-      <w:r>
-        <w:rPr>
-          <w:color w:val="3366FF"/>
-          <w:sz w:val="32"/>
-        </w:rPr>
-        <w:t>( sans</w:t>
-      </w:r>
-      <w:proofErr w:type="gramEnd"/>
-      <w:r>
-        <w:rPr>
-          <w:color w:val="3366FF"/>
-          <w:sz w:val="32"/>
-        </w:rPr>
-        <w:t xml:space="preserve"> serveur apache )</w:t>
+        <w:t>PARTIE 1 : EXERCICE HTML en LOCAL ( sans serveur apache )</w:t>
       </w:r>
     </w:p>
     <w:p>
@@ -2048,39 +2022,15 @@
       </w:r>
       <w:r>
         <w:tab/>
-        <w:t xml:space="preserve">Créer un dossier Web à la racine de votre disque </w:t>
-      </w:r>
-      <w:proofErr w:type="gramStart"/>
-      <w:r>
-        <w:t>dur .</w:t>
-      </w:r>
-      <w:proofErr w:type="gramEnd"/>
-      <w:r>
-        <w:t xml:space="preserve"> C:/ -</w:t>
+        <w:t>Créer un dossier Web à la racine de votre disque dur . C:/ -</w:t>
       </w:r>
       <w:r>
         <w:tab/>
-        <w:t xml:space="preserve">Créer un fichier exo1.html dans le dosser Web </w:t>
-      </w:r>
-      <w:proofErr w:type="gramStart"/>
-      <w:r>
-        <w:t>( C</w:t>
-      </w:r>
-      <w:proofErr w:type="gramEnd"/>
-      <w:r>
-        <w:t>:/Web ) -</w:t>
+        <w:t>Créer un fichier exo1.html dans le dosser Web ( C:/Web ) -</w:t>
       </w:r>
       <w:r>
         <w:tab/>
-        <w:t xml:space="preserve">Ouvrir le fichier exo1.html avec le logiciel </w:t>
-      </w:r>
-      <w:proofErr w:type="spellStart"/>
-      <w:r>
-        <w:t>VIsualStudioCode</w:t>
-      </w:r>
-      <w:proofErr w:type="spellEnd"/>
-      <w:r>
-        <w:t>.</w:t>
+        <w:t>Ouvrir le fichier exo1.html avec le logiciel VIsualStudioCode.</w:t>
       </w:r>
     </w:p>
     <w:p>
@@ -2093,15 +2043,7 @@
         <w:ind w:right="842" w:hanging="360"/>
       </w:pPr>
       <w:r>
-        <w:t xml:space="preserve">Chercher sur </w:t>
-      </w:r>
-      <w:proofErr w:type="spellStart"/>
-      <w:r>
-        <w:t>google</w:t>
-      </w:r>
-      <w:proofErr w:type="spellEnd"/>
-      <w:r>
-        <w:t xml:space="preserve"> les balises HTML suivantes :</w:t>
+        <w:t>Chercher sur google les balises HTML suivantes :</w:t>
       </w:r>
     </w:p>
     <w:p>
@@ -2142,19 +2084,9 @@
         <w:spacing w:after="545"/>
         <w:ind w:left="715" w:right="0"/>
       </w:pPr>
-      <w:proofErr w:type="spellStart"/>
-      <w:r>
-        <w:t>Text</w:t>
-      </w:r>
-      <w:proofErr w:type="spellEnd"/>
-      <w:r>
-        <w:t xml:space="preserve"> : &lt;</w:t>
-      </w:r>
-      <w:proofErr w:type="spellStart"/>
-      <w:r>
-        <w:t>span</w:t>
-      </w:r>
-      <w:proofErr w:type="spellEnd"/>
+      <w:r>
+        <w:t>Text : &lt;span</w:t>
+      </w:r>
       <w:r>
         <w:t>&gt;</w:t>
       </w:r>
@@ -2209,15 +2141,7 @@
       </w:pPr>
       <w:r>
         <w:lastRenderedPageBreak/>
-        <w:t>Attention ne pas utiliser de balise &lt;</w:t>
-      </w:r>
-      <w:proofErr w:type="spellStart"/>
-      <w:r>
-        <w:t>br</w:t>
-      </w:r>
-      <w:proofErr w:type="spellEnd"/>
-      <w:r>
-        <w:t xml:space="preserve">&gt; </w:t>
+        <w:t xml:space="preserve">Attention ne pas utiliser de balise &lt;br&gt; </w:t>
       </w:r>
     </w:p>
     <w:p>
@@ -2708,7 +2632,7 @@
                                     <pic:cNvPicPr/>
                                   </pic:nvPicPr>
                                   <pic:blipFill rotWithShape="1">
-                                    <a:blip r:embed="rId10"/>
+                                    <a:blip r:embed="rId9"/>
                                     <a:srcRect b="8094"/>
                                     <a:stretch/>
                                   </pic:blipFill>
@@ -2745,15 +2669,7 @@
         </mc:AlternateContent>
       </w:r>
       <w:r>
-        <w:t xml:space="preserve">Coder le fichier exo1.html  et afficher la page exo1.html dans </w:t>
-      </w:r>
-      <w:proofErr w:type="spellStart"/>
-      <w:r>
-        <w:t>firefox</w:t>
-      </w:r>
-      <w:proofErr w:type="spellEnd"/>
-      <w:r>
-        <w:t xml:space="preserve"> Faire une capture d’écran </w:t>
+        <w:t xml:space="preserve">Coder le fichier exo1.html  et afficher la page exo1.html dans firefox Faire une capture d’écran </w:t>
       </w:r>
     </w:p>
     <w:p>
@@ -2769,15 +2685,7 @@
         <w:ind w:left="-5"/>
       </w:pPr>
       <w:r>
-        <w:t xml:space="preserve">Exercice 2:  1h30 </w:t>
-      </w:r>
-      <w:proofErr w:type="gramStart"/>
-      <w:r>
-        <w:t>( créer</w:t>
-      </w:r>
-      <w:proofErr w:type="gramEnd"/>
-      <w:r>
-        <w:t xml:space="preserve"> un fichier exo2.html )</w:t>
+        <w:t>Exercice 2:  1h30 ( créer un fichier exo2.html )</w:t>
       </w:r>
     </w:p>
     <w:p>
@@ -2790,28 +2698,15 @@
         <w:ind w:right="0" w:hanging="360"/>
       </w:pPr>
       <w:r>
-        <w:t xml:space="preserve">Chercher sur </w:t>
-      </w:r>
-      <w:proofErr w:type="spellStart"/>
-      <w:r>
-        <w:t>google</w:t>
-      </w:r>
-      <w:proofErr w:type="spellEnd"/>
-      <w:r>
-        <w:t xml:space="preserve"> les balises suivante :</w:t>
+        <w:t>Chercher sur google les balises suivante :</w:t>
       </w:r>
     </w:p>
     <w:p>
       <w:pPr>
         <w:ind w:left="715" w:right="3320"/>
       </w:pPr>
-      <w:proofErr w:type="gramStart"/>
-      <w:r>
-        <w:t>texte</w:t>
-      </w:r>
-      <w:proofErr w:type="gramEnd"/>
-      <w:r>
-        <w:t xml:space="preserve"> à Droite : </w:t>
+      <w:r>
+        <w:t xml:space="preserve">texte à Droite : </w:t>
       </w:r>
       <w:r>
         <w:rPr>
@@ -2820,49 +2715,19 @@
           <w:szCs w:val="21"/>
           <w:shd w:val="clear" w:color="auto" w:fill="FFFFFF"/>
         </w:rPr>
-        <w:t>&lt;div style="</w:t>
-      </w:r>
-      <w:proofErr w:type="spellStart"/>
-      <w:r>
-        <w:rPr>
-          <w:rFonts w:cs="Courier New"/>
-          <w:sz w:val="21"/>
-          <w:szCs w:val="21"/>
-          <w:shd w:val="clear" w:color="auto" w:fill="FFFFFF"/>
-        </w:rPr>
-        <w:t>text-align</w:t>
-      </w:r>
-      <w:proofErr w:type="spellEnd"/>
-      <w:r>
-        <w:rPr>
-          <w:rFonts w:cs="Courier New"/>
-          <w:sz w:val="21"/>
-          <w:szCs w:val="21"/>
-          <w:shd w:val="clear" w:color="auto" w:fill="FFFFFF"/>
-        </w:rPr>
-        <w:t>:</w:t>
+        <w:t>&lt;div style="text-align:</w:t>
       </w:r>
     </w:p>
     <w:p>
       <w:pPr>
         <w:ind w:left="715" w:right="3320"/>
       </w:pPr>
-      <w:proofErr w:type="gramStart"/>
-      <w:r>
-        <w:t>texte</w:t>
-      </w:r>
-      <w:proofErr w:type="gramEnd"/>
-      <w:r>
-        <w:t xml:space="preserve"> à gauche : </w:t>
-      </w:r>
-      <w:r>
-        <w:t xml:space="preserve">&lt;h2 </w:t>
-      </w:r>
-      <w:proofErr w:type="spellStart"/>
-      <w:r>
-        <w:t>align</w:t>
-      </w:r>
-      <w:proofErr w:type="spellEnd"/>
+      <w:r>
+        <w:t xml:space="preserve">texte à gauche : </w:t>
+      </w:r>
+      <w:r>
+        <w:t>&lt;h2 align</w:t>
+      </w:r>
       <w:r>
         <w:rPr>
           <w:szCs w:val="24"/>
@@ -2878,7 +2743,6 @@
         </w:rPr>
         <w:t>"</w:t>
       </w:r>
-      <w:proofErr w:type="spellStart"/>
       <w:r>
         <w:rPr>
           <w:rFonts w:cs="Consolas"/>
@@ -2888,7 +2752,6 @@
         </w:rPr>
         <w:t>left</w:t>
       </w:r>
-      <w:proofErr w:type="spellEnd"/>
       <w:r>
         <w:rPr>
           <w:rFonts w:cs="Consolas"/>
@@ -2912,15 +2775,7 @@
         <w:t xml:space="preserve">texte en rouge : </w:t>
       </w:r>
       <w:r>
-        <w:t xml:space="preserve">&lt;h1 </w:t>
-      </w:r>
-      <w:proofErr w:type="spellStart"/>
-      <w:r>
-        <w:t>color</w:t>
-      </w:r>
-      <w:proofErr w:type="spellEnd"/>
-      <w:r>
-        <w:t>=</w:t>
+        <w:t>&lt;h1 color=</w:t>
       </w:r>
       <w:r>
         <w:rPr>
@@ -2931,7 +2786,6 @@
         </w:rPr>
         <w:t>"</w:t>
       </w:r>
-      <w:proofErr w:type="spellStart"/>
       <w:r>
         <w:rPr>
           <w:rFonts w:cs="Consolas"/>
@@ -2941,7 +2795,6 @@
         </w:rPr>
         <w:t>red</w:t>
       </w:r>
-      <w:proofErr w:type="spellEnd"/>
       <w:r>
         <w:rPr>
           <w:rFonts w:cs="Consolas"/>
@@ -2965,15 +2818,7 @@
         <w:t xml:space="preserve">               </w:t>
       </w:r>
       <w:r>
-        <w:t>Barre de séparation : &lt;</w:t>
-      </w:r>
-      <w:proofErr w:type="spellStart"/>
-      <w:r>
-        <w:t>hr</w:t>
-      </w:r>
-      <w:proofErr w:type="spellEnd"/>
-      <w:r>
-        <w:t>&gt;</w:t>
+        <w:t>Barre de séparation : &lt;hr&gt;</w:t>
       </w:r>
     </w:p>
     <w:p>
@@ -3011,7 +2856,7 @@
                     <pic:cNvPicPr/>
                   </pic:nvPicPr>
                   <pic:blipFill>
-                    <a:blip r:embed="rId11"/>
+                    <a:blip r:embed="rId10"/>
                     <a:stretch>
                       <a:fillRect/>
                     </a:stretch>
@@ -3041,26 +2886,16 @@
         <w:ind w:right="0" w:hanging="360"/>
       </w:pPr>
       <w:r>
-        <w:t xml:space="preserve">Coder le fichier exo2.html  et afficher la page exo2.html dans </w:t>
-      </w:r>
-      <w:proofErr w:type="spellStart"/>
-      <w:r>
-        <w:t>firefox</w:t>
-      </w:r>
-      <w:proofErr w:type="spellEnd"/>
+        <w:t>Coder le fichier exo2.html  et afficher la page exo2.html dans firefox</w:t>
+      </w:r>
     </w:p>
     <w:p>
       <w:pPr>
         <w:ind w:left="10" w:right="0"/>
       </w:pPr>
       <w:r>
-        <w:t xml:space="preserve">Qui doit ressembler à l’image du </w:t>
-      </w:r>
-      <w:proofErr w:type="spellStart"/>
-      <w:r>
-        <w:t>desssus</w:t>
-      </w:r>
-      <w:proofErr w:type="spellEnd"/>
+        <w:t>Qui doit ressembler à l’image du desssus</w:t>
+      </w:r>
     </w:p>
     <w:p>
       <w:pPr>
@@ -3151,7 +2986,7 @@
                                           <pic:cNvPicPr/>
                                         </pic:nvPicPr>
                                         <pic:blipFill rotWithShape="1">
-                                          <a:blip r:embed="rId12"/>
+                                          <a:blip r:embed="rId11"/>
                                           <a:srcRect t="3300" b="3555"/>
                                           <a:stretch/>
                                         </pic:blipFill>
@@ -3195,10 +3030,6 @@
           </mc:Choice>
           <mc:Fallback>
             <w:pict>
-              <v:shapetype id="_x0000_t202" coordsize="21600,21600" o:spt="202" path="m,l,21600r21600,l21600,xe">
-                <v:stroke joinstyle="miter"/>
-                <v:path gradientshapeok="t" o:connecttype="rect"/>
-              </v:shapetype>
               <v:shape id="Zone de texte 3" o:spid="_x0000_s1060" type="#_x0000_t202" style="position:absolute;left:0;text-align:left;margin-left:32.7pt;margin-top:18.5pt;width:421.05pt;height:234.7pt;z-index:251660288;visibility:visible;mso-wrap-style:square;mso-wrap-distance-left:9pt;mso-wrap-distance-top:0;mso-wrap-distance-right:9pt;mso-wrap-distance-bottom:0;mso-position-horizontal:absolute;mso-position-horizontal-relative:text;mso-position-vertical:absolute;mso-position-vertical-relative:text;v-text-anchor:top" o:gfxdata="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" fillcolor="white [3201]" strokeweight=".5pt">
                 <v:textbox>
                   <w:txbxContent>
@@ -3226,7 +3057,7 @@
                                     <pic:cNvPicPr/>
                                   </pic:nvPicPr>
                                   <pic:blipFill rotWithShape="1">
-                                    <a:blip r:embed="rId12"/>
+                                    <a:blip r:embed="rId11"/>
                                     <a:srcRect t="3300" b="3555"/>
                                     <a:stretch/>
                                   </pic:blipFill>
@@ -3609,8 +3440,6 @@
           </mc:Fallback>
         </mc:AlternateContent>
       </w:r>
-      <w:bookmarkStart w:id="0" w:name="_GoBack"/>
-      <w:bookmarkEnd w:id="0"/>
     </w:p>
     <w:p>
       <w:pPr>
@@ -3618,15 +3447,7 @@
         <w:ind w:left="-5"/>
       </w:pPr>
       <w:r>
-        <w:t xml:space="preserve">Exercice 3:  2h </w:t>
-      </w:r>
-      <w:proofErr w:type="gramStart"/>
-      <w:r>
-        <w:t>( créer</w:t>
-      </w:r>
-      <w:proofErr w:type="gramEnd"/>
-      <w:r>
-        <w:t xml:space="preserve"> un fichier exo3.html )</w:t>
+        <w:t>Exercice 3:  2h ( créer un fichier exo3.html )</w:t>
       </w:r>
     </w:p>
     <w:p>
@@ -3647,38 +3468,42 @@
         <w:spacing w:after="270"/>
         <w:ind w:left="715" w:right="2330"/>
       </w:pPr>
-      <w:proofErr w:type="gramStart"/>
-      <w:r>
-        <w:t>pour</w:t>
-      </w:r>
-      <w:proofErr w:type="gramEnd"/>
-      <w:r>
-        <w:t xml:space="preserve"> afficher une image : ________________________________ pour afficher une </w:t>
-      </w:r>
-      <w:proofErr w:type="spellStart"/>
-      <w:r>
-        <w:t>video</w:t>
-      </w:r>
-      <w:proofErr w:type="spellEnd"/>
-      <w:r>
-        <w:t xml:space="preserve"> </w:t>
-      </w:r>
-      <w:proofErr w:type="spellStart"/>
-      <w:r>
-        <w:t>youtube</w:t>
-      </w:r>
-      <w:proofErr w:type="spellEnd"/>
-      <w:r>
-        <w:t xml:space="preserve"> : _______________________ pour afficher un son </w:t>
-      </w:r>
-      <w:proofErr w:type="spellStart"/>
+      <w:r>
+        <w:t xml:space="preserve">pour afficher une image : </w:t>
+      </w:r>
+      <w:r>
+        <w:t>&lt;img src&gt;</w:t>
+      </w:r>
+      <w:r>
+        <w:tab/>
+        <w:t xml:space="preserve">                      </w:t>
+      </w:r>
+      <w:r>
+        <w:t xml:space="preserve">pour afficher une video youtube : </w:t>
+      </w:r>
+      <w:r>
+        <w:t xml:space="preserve">&lt; iframe&gt;                                  </w:t>
+      </w:r>
+      <w:r>
+        <w:t xml:space="preserve">pour afficher un son </w:t>
+      </w:r>
       <w:r>
         <w:t>souncloud</w:t>
       </w:r>
-      <w:proofErr w:type="spellEnd"/>
-      <w:r>
-        <w:t xml:space="preserve"> : _______________________ pour créer un tableau ____________________________________</w:t>
-      </w:r>
+      <w:r>
+        <w:t xml:space="preserve">: </w:t>
+      </w:r>
+      <w:r>
+        <w:t xml:space="preserve">&lt;iframe&gt;                                      </w:t>
+      </w:r>
+      <w:r>
+        <w:t xml:space="preserve">pour créer un tableau </w:t>
+      </w:r>
+      <w:r>
+        <w:t>&lt;table&gt; , &lt;tr&gt;, &lt;td&gt;</w:t>
+      </w:r>
+      <w:bookmarkStart w:id="0" w:name="_GoBack"/>
+      <w:bookmarkEnd w:id="0"/>
     </w:p>
     <w:p>
       <w:pPr>
@@ -3717,7 +3542,7 @@
                     <pic:cNvPicPr/>
                   </pic:nvPicPr>
                   <pic:blipFill>
-                    <a:blip r:embed="rId13"/>
+                    <a:blip r:embed="rId12"/>
                     <a:stretch>
                       <a:fillRect/>
                     </a:stretch>
@@ -3747,15 +3572,7 @@
         <w:ind w:right="0" w:hanging="360"/>
       </w:pPr>
       <w:r>
-        <w:t xml:space="preserve">Avec les propriétés des balises de </w:t>
-      </w:r>
-      <w:proofErr w:type="gramStart"/>
-      <w:r>
-        <w:t>tableau ,</w:t>
-      </w:r>
-      <w:proofErr w:type="gramEnd"/>
-      <w:r>
-        <w:t xml:space="preserve"> supprimer la bordure </w:t>
+        <w:t xml:space="preserve">Avec les propriétés des balises de tableau , supprimer la bordure </w:t>
       </w:r>
     </w:p>
     <w:p>
@@ -3764,15 +3581,7 @@
         <w:ind w:left="-5"/>
       </w:pPr>
       <w:r>
-        <w:t xml:space="preserve">Exercice 4:  2h </w:t>
-      </w:r>
-      <w:proofErr w:type="gramStart"/>
-      <w:r>
-        <w:t>( créer</w:t>
-      </w:r>
-      <w:proofErr w:type="gramEnd"/>
-      <w:r>
-        <w:t xml:space="preserve"> un fichier index.html )</w:t>
+        <w:t>Exercice 4:  2h ( créer un fichier index.html )</w:t>
       </w:r>
     </w:p>
     <w:p>
@@ -3784,15 +3593,7 @@
         <w:ind w:right="0" w:hanging="360"/>
       </w:pPr>
       <w:r>
-        <w:t xml:space="preserve">trouver le code HTML pour faire un lien </w:t>
-      </w:r>
-      <w:proofErr w:type="spellStart"/>
-      <w:r>
-        <w:t>hypertext</w:t>
-      </w:r>
-      <w:proofErr w:type="spellEnd"/>
-      <w:r>
-        <w:t xml:space="preserve"> vers une autre page :</w:t>
+        <w:t>trouver le code HTML pour faire un lien hypertext vers une autre page :</w:t>
       </w:r>
     </w:p>
     <w:p>
@@ -3814,31 +3615,7 @@
         <w:ind w:right="0" w:hanging="360"/>
       </w:pPr>
       <w:r>
-        <w:t xml:space="preserve">Coder la page </w:t>
-      </w:r>
-      <w:proofErr w:type="gramStart"/>
-      <w:r>
-        <w:t>index.html ,</w:t>
-      </w:r>
-      <w:proofErr w:type="gramEnd"/>
-      <w:r>
-        <w:t xml:space="preserve"> elle doit </w:t>
-      </w:r>
-      <w:proofErr w:type="spellStart"/>
-      <w:r>
-        <w:t>possèder</w:t>
-      </w:r>
-      <w:proofErr w:type="spellEnd"/>
-      <w:r>
-        <w:t xml:space="preserve"> un lien </w:t>
-      </w:r>
-      <w:proofErr w:type="spellStart"/>
-      <w:r>
-        <w:t>hypertext</w:t>
-      </w:r>
-      <w:proofErr w:type="spellEnd"/>
-      <w:r>
-        <w:t xml:space="preserve"> vers les pages des exercice 1 2 et 3.</w:t>
+        <w:t>Coder la page index.html , elle doit possèder un lien hypertext vers les pages des exercice 1 2 et 3.</w:t>
       </w:r>
     </w:p>
     <w:p>
@@ -3851,15 +3628,7 @@
         <w:ind w:right="0" w:hanging="360"/>
       </w:pPr>
       <w:r>
-        <w:t xml:space="preserve">Rajouter un lien  sur les pages des exo 1 à </w:t>
-      </w:r>
-      <w:proofErr w:type="gramStart"/>
-      <w:r>
-        <w:t>3 ,</w:t>
-      </w:r>
-      <w:proofErr w:type="gramEnd"/>
-      <w:r>
-        <w:t xml:space="preserve"> il affichera "retour" pour retourner sur la page index.html</w:t>
+        <w:t>Rajouter un lien  sur les pages des exo 1 à 3 , il affichera "retour" pour retourner sur la page index.html</w:t>
       </w:r>
     </w:p>
     <w:p>
@@ -3872,96 +3641,50 @@
           <w:color w:val="3366FF"/>
           <w:sz w:val="32"/>
         </w:rPr>
-        <w:t xml:space="preserve">PARTIE 2 : EXERCICE CSS en LOCAL </w:t>
-      </w:r>
-      <w:proofErr w:type="gramStart"/>
+        <w:t>PARTIE 2 : EXERCICE CSS en LOCAL ( sans serveur apache )</w:t>
+      </w:r>
+    </w:p>
+    <w:p>
+      <w:pPr>
+        <w:pStyle w:val="Titre1"/>
+        <w:ind w:left="-5"/>
+      </w:pPr>
+      <w:r>
+        <w:t xml:space="preserve">Exercice 5:  4h </w:t>
+      </w:r>
+    </w:p>
+    <w:p>
+      <w:pPr>
+        <w:spacing w:after="267"/>
+        <w:ind w:left="10" w:right="0"/>
+      </w:pPr>
+      <w:r>
+        <w:t xml:space="preserve">Relire le cours sur le CSS et effectuer les exercices de CSS. </w:t>
+      </w:r>
+    </w:p>
+    <w:p>
+      <w:pPr>
+        <w:spacing w:after="450" w:line="239" w:lineRule="auto"/>
+        <w:ind w:left="0" w:right="0" w:firstLine="0"/>
+      </w:pPr>
+      <w:r>
+        <w:rPr>
+          <w:color w:val="FF0000"/>
+        </w:rPr>
+        <w:t>Pour chaque exercice du cours CSS , créer une nouvelle page ExoCss_1.html dans votre dossier Web et rajouter un lien sur la page index.html vers cette page.</w:t>
+      </w:r>
+    </w:p>
+    <w:p>
+      <w:pPr>
+        <w:spacing w:after="0" w:line="259" w:lineRule="auto"/>
+        <w:ind w:left="-5" w:right="0"/>
+      </w:pPr>
       <w:r>
         <w:rPr>
           <w:color w:val="3366FF"/>
           <w:sz w:val="32"/>
         </w:rPr>
-        <w:t>( sans</w:t>
-      </w:r>
-      <w:proofErr w:type="gramEnd"/>
-      <w:r>
-        <w:rPr>
-          <w:color w:val="3366FF"/>
-          <w:sz w:val="32"/>
-        </w:rPr>
-        <w:t xml:space="preserve"> serveur apache )</w:t>
-      </w:r>
-    </w:p>
-    <w:p>
-      <w:pPr>
-        <w:pStyle w:val="Titre1"/>
-        <w:ind w:left="-5"/>
-      </w:pPr>
-      <w:r>
-        <w:t xml:space="preserve">Exercice 5:  4h </w:t>
-      </w:r>
-    </w:p>
-    <w:p>
-      <w:pPr>
-        <w:spacing w:after="267"/>
-        <w:ind w:left="10" w:right="0"/>
-      </w:pPr>
-      <w:r>
-        <w:t xml:space="preserve">Relire le cours sur le CSS et effectuer les exercices de CSS. </w:t>
-      </w:r>
-    </w:p>
-    <w:p>
-      <w:pPr>
-        <w:spacing w:after="450" w:line="239" w:lineRule="auto"/>
-        <w:ind w:left="0" w:right="0" w:firstLine="0"/>
-      </w:pPr>
-      <w:r>
-        <w:rPr>
-          <w:color w:val="FF0000"/>
-        </w:rPr>
-        <w:t xml:space="preserve">Pour chaque exercice du cours </w:t>
-      </w:r>
-      <w:proofErr w:type="gramStart"/>
-      <w:r>
-        <w:rPr>
-          <w:color w:val="FF0000"/>
-        </w:rPr>
-        <w:t>CSS ,</w:t>
-      </w:r>
-      <w:proofErr w:type="gramEnd"/>
-      <w:r>
-        <w:rPr>
-          <w:color w:val="FF0000"/>
-        </w:rPr>
-        <w:t xml:space="preserve"> créer une nouvelle page ExoCss_1.html dans votre dossier Web et rajouter un lien sur la page index.html vers cette page.</w:t>
-      </w:r>
-    </w:p>
-    <w:p>
-      <w:pPr>
-        <w:spacing w:after="0" w:line="259" w:lineRule="auto"/>
-        <w:ind w:left="-5" w:right="0"/>
-      </w:pPr>
-      <w:r>
-        <w:rPr>
-          <w:color w:val="3366FF"/>
-          <w:sz w:val="32"/>
-        </w:rPr>
-        <w:t xml:space="preserve">PARTIE 3 : FORMULAIRE HTML en LOCAL </w:t>
-      </w:r>
-      <w:proofErr w:type="gramStart"/>
-      <w:r>
-        <w:rPr>
-          <w:color w:val="3366FF"/>
-          <w:sz w:val="32"/>
-        </w:rPr>
-        <w:t>( sans</w:t>
-      </w:r>
-      <w:proofErr w:type="gramEnd"/>
-      <w:r>
-        <w:rPr>
-          <w:color w:val="3366FF"/>
-          <w:sz w:val="32"/>
-        </w:rPr>
-        <w:t xml:space="preserve"> serveur apache )</w:t>
+        <w:t>PARTIE 3 : FORMULAIRE HTML en LOCAL ( sans serveur apache )</w:t>
       </w:r>
     </w:p>
     <w:p>
@@ -3983,15 +3706,7 @@
         <w:ind w:right="0" w:hanging="360"/>
       </w:pPr>
       <w:r>
-        <w:t xml:space="preserve">Chercher sur </w:t>
-      </w:r>
-      <w:proofErr w:type="spellStart"/>
-      <w:r>
-        <w:t>google</w:t>
-      </w:r>
-      <w:proofErr w:type="spellEnd"/>
-      <w:r>
-        <w:t xml:space="preserve"> les balises d’un formulaire pour :</w:t>
+        <w:t>Chercher sur google les balises d’un formulaire pour :</w:t>
       </w:r>
     </w:p>
     <w:p>
@@ -4006,13 +3721,8 @@
       <w:pPr>
         <w:ind w:left="715" w:right="0"/>
       </w:pPr>
-      <w:proofErr w:type="spellStart"/>
-      <w:r>
-        <w:t>Textbox</w:t>
-      </w:r>
-      <w:proofErr w:type="spellEnd"/>
-      <w:r>
-        <w:t xml:space="preserve"> : _________________________________</w:t>
+      <w:r>
+        <w:t>Textbox : _________________________________</w:t>
       </w:r>
     </w:p>
     <w:p>
@@ -4029,15 +3739,7 @@
         <w:ind w:left="715" w:right="0"/>
       </w:pPr>
       <w:r>
-        <w:t xml:space="preserve">Bouton </w:t>
-      </w:r>
-      <w:proofErr w:type="spellStart"/>
-      <w:r>
-        <w:t>submit</w:t>
-      </w:r>
-      <w:proofErr w:type="spellEnd"/>
-      <w:r>
-        <w:t xml:space="preserve"> : __________________________</w:t>
+        <w:t>Bouton submit : __________________________</w:t>
       </w:r>
     </w:p>
     <w:p>
@@ -4076,7 +3778,7 @@
                     <pic:cNvPicPr/>
                   </pic:nvPicPr>
                   <pic:blipFill>
-                    <a:blip r:embed="rId14"/>
+                    <a:blip r:embed="rId13"/>
                     <a:stretch>
                       <a:fillRect/>
                     </a:stretch>
@@ -5914,7 +5616,7 @@
 </file>
 
 <file path=customXml/itemProps1.xml><?xml version="1.0" encoding="utf-8"?>
-<ds:datastoreItem xmlns:ds="http://schemas.openxmlformats.org/officeDocument/2006/customXml" ds:itemID="{F08F1284-118A-4942-965C-87AD30026361}">
+<ds:datastoreItem xmlns:ds="http://schemas.openxmlformats.org/officeDocument/2006/customXml" ds:itemID="{C3C7191A-FD60-40F8-9B2C-6460BBA1E9B9}">
   <ds:schemaRefs>
     <ds:schemaRef ds:uri="http://schemas.openxmlformats.org/officeDocument/2006/bibliography"/>
   </ds:schemaRefs>

</xml_diff>